<commit_message>
Changes simulation mode and added rand and furious strategy
</commit_message>
<xml_diff>
--- a/Sprawozdanie.docx
+++ b/Sprawozdanie.docx
@@ -70,17 +70,7 @@
           <w:szCs w:val="24"/>
           <w:u w:val="none"/>
         </w:rPr>
-        <w:t>O</w:t>
-      </w:r>
-      <w:r>
-        <w:rPr>
-          <w:b w:val="false"/>
-          <w:bCs w:val="false"/>
-          <w:sz w:val="24"/>
-          <w:szCs w:val="24"/>
-          <w:u w:val="none"/>
-        </w:rPr>
-        <w:t>to wyniki przeprowadzenia 1000 symulacji na 9 rodzajach talii w obu wariantach:</w:t>
+        <w:t>Oto wyniki przeprowadzenia 1000 symulacji na 9 rodzajach talii w obu wariantach:</w:t>
       </w:r>
     </w:p>
     <w:p>
@@ -147,7 +137,7 @@
           <w:szCs w:val="24"/>
           <w:u w:val="none"/>
         </w:rPr>
-        <w:t>Zgodnie z założeniami poziom satysfakcji jest ściśle związany z liczbą ruchów w grze, a ta z kolei z długością trwania gry. Zakładam, że dzieci grające w wojnę mają około 7 lat. Takie dziecko może</w:t>
+        <w:t>Z</w:t>
       </w:r>
       <w:r>
         <w:rPr>
@@ -157,7 +147,7 @@
           <w:szCs w:val="24"/>
           <w:u w:val="none"/>
         </w:rPr>
-        <w:t xml:space="preserve"> utrzymać koncentrację na zabawie maksymalnie przez około pół godziny</w:t>
+        <w:t>godnie z założeniami poziom satysfakcji jest ściśle związany z liczbą ruchów w grze, a ta z kolei z długością trwania gry. Zakładam, że dzieci grające w wojnę mają około 7 lat. Takie dziecko może utrzymać koncentrację na zabawie maksymalnie przez około pół godziny</w:t>
       </w:r>
       <w:r>
         <w:rPr>
@@ -178,17 +168,17 @@
           <w:szCs w:val="24"/>
           <w:u w:val="none"/>
         </w:rPr>
-        <w:t>. Gra w wojnę nie jest zbyt ekscytująca, więc zakładam, że rozgrywka, która przyniesie najwięcej satysfakcji będzie trwała  20 minut. Czas wyłożenia kart i zgarnięcia ich przez zwycięzcę (czyli 1 ruch) oceniam na 5 sekund. Zgodnie z tymi założeniami w grze powinno wystąpić</w:t>
-      </w:r>
-      <w:r>
-        <w:rPr>
-          <w:b w:val="false"/>
-          <w:bCs w:val="false"/>
+        <w:t xml:space="preserve">. Gra w wojnę nie jest zbyt ekscytująca, więc zakładam, że rozgrywka, która przyniesie najwięcej satysfakcji będzie trwała  20 minut. Czas wyłożenia kart i zgarnięcia ich przez zwycięzcę (czyli 1 ruch) oceniam na 5 sekund. Zgodnie z tymi założeniami w grze powinno wystąpić co najwyżej  240 ruchów. Z wykresu wynika, że talią najbliżej tej ilości ruchów (z testowanych talii) jest talia składająca się z </w:t>
+      </w:r>
+      <w:r>
+        <w:rPr>
+          <w:b/>
+          <w:bCs/>
           <w:sz w:val="24"/>
           <w:szCs w:val="24"/>
           <w:u w:val="none"/>
         </w:rPr>
-        <w:t xml:space="preserve"> co najwyżej</w:t>
+        <w:t>44 kart w wariancie B</w:t>
       </w:r>
       <w:r>
         <w:rPr>
@@ -198,96 +188,6 @@
           <w:szCs w:val="24"/>
           <w:u w:val="none"/>
         </w:rPr>
-        <w:t xml:space="preserve">  2</w:t>
-      </w:r>
-      <w:r>
-        <w:rPr>
-          <w:b w:val="false"/>
-          <w:bCs w:val="false"/>
-          <w:sz w:val="24"/>
-          <w:szCs w:val="24"/>
-          <w:u w:val="none"/>
-        </w:rPr>
-        <w:t>40</w:t>
-      </w:r>
-      <w:r>
-        <w:rPr>
-          <w:b w:val="false"/>
-          <w:bCs w:val="false"/>
-          <w:sz w:val="24"/>
-          <w:szCs w:val="24"/>
-          <w:u w:val="none"/>
-        </w:rPr>
-        <w:t xml:space="preserve"> ruchów.</w:t>
-      </w:r>
-      <w:r>
-        <w:rPr>
-          <w:b w:val="false"/>
-          <w:bCs w:val="false"/>
-          <w:sz w:val="24"/>
-          <w:szCs w:val="24"/>
-          <w:u w:val="none"/>
-        </w:rPr>
-        <w:t xml:space="preserve"> Z wykresu wynika, że talią najbliżej tej ilości ruchów (z testowanych talii) jest talia składająca się z </w:t>
-      </w:r>
-      <w:r>
-        <w:rPr>
-          <w:b/>
-          <w:bCs/>
-          <w:sz w:val="24"/>
-          <w:szCs w:val="24"/>
-          <w:u w:val="none"/>
-        </w:rPr>
-        <w:t>4</w:t>
-      </w:r>
-      <w:r>
-        <w:rPr>
-          <w:b/>
-          <w:bCs/>
-          <w:sz w:val="24"/>
-          <w:szCs w:val="24"/>
-          <w:u w:val="none"/>
-        </w:rPr>
-        <w:t>4</w:t>
-      </w:r>
-      <w:r>
-        <w:rPr>
-          <w:b/>
-          <w:bCs/>
-          <w:sz w:val="24"/>
-          <w:szCs w:val="24"/>
-          <w:u w:val="none"/>
-        </w:rPr>
-        <w:t xml:space="preserve"> kart w wariancie</w:t>
-      </w:r>
-      <w:r>
-        <w:rPr>
-          <w:b/>
-          <w:bCs/>
-          <w:sz w:val="24"/>
-          <w:szCs w:val="24"/>
-          <w:u w:val="none"/>
-        </w:rPr>
-        <w:t xml:space="preserve"> </w:t>
-      </w:r>
-      <w:r>
-        <w:rPr>
-          <w:b/>
-          <w:bCs/>
-          <w:sz w:val="24"/>
-          <w:szCs w:val="24"/>
-          <w:u w:val="none"/>
-        </w:rPr>
-        <w:t>B</w:t>
-      </w:r>
-      <w:r>
-        <w:rPr>
-          <w:b w:val="false"/>
-          <w:bCs w:val="false"/>
-          <w:sz w:val="24"/>
-          <w:szCs w:val="24"/>
-          <w:u w:val="none"/>
-        </w:rPr>
         <w:t>.</w:t>
       </w:r>
     </w:p>
@@ -306,9 +206,9 @@
       </w:pPr>
       <w:r>
         <w:rPr>
-          <w:b/>
-          <w:bCs/>
-          <w:u w:val="single"/>
+          <w:b w:val="false"/>
+          <w:bCs w:val="false"/>
+          <w:u w:val="none"/>
         </w:rPr>
       </w:r>
     </w:p>
@@ -361,37 +261,7 @@
           <w:szCs w:val="24"/>
           <w:u w:val="none"/>
         </w:rPr>
-        <w:t>Do każdego sposobu</w:t>
-      </w:r>
-      <w:r>
-        <w:rPr>
-          <w:b w:val="false"/>
-          <w:bCs w:val="false"/>
-          <w:sz w:val="24"/>
-          <w:szCs w:val="24"/>
-          <w:u w:val="none"/>
-        </w:rPr>
-        <w:t xml:space="preserve"> definiowania rangi</w:t>
-      </w:r>
-      <w:r>
-        <w:rPr>
-          <w:b w:val="false"/>
-          <w:bCs w:val="false"/>
-          <w:sz w:val="24"/>
-          <w:szCs w:val="24"/>
-          <w:u w:val="none"/>
-        </w:rPr>
-        <w:t xml:space="preserve"> przeprowadzam 2000 symulacji dla </w:t>
-      </w:r>
-      <w:r>
-        <w:rPr>
-          <w:b w:val="false"/>
-          <w:bCs w:val="false"/>
-          <w:sz w:val="24"/>
-          <w:szCs w:val="24"/>
-          <w:u w:val="none"/>
-        </w:rPr>
-        <w:t>każdej z 9 talii (takich jak w problemie pierwszym) i dla każdego wariantu (A i B) co daje łącznie 36.000.</w:t>
+        <w:t>Do każdego sposobu definiowania rangi przeprowadzam 2000 symulacji dla każdej z 9 talii (takich jak w problemie pierwszym) i dla każdego wariantu (A i B) co daje łącznie 36.000.</w:t>
       </w:r>
     </w:p>
     <w:p>
@@ -408,71 +278,7 @@
           <w:bCs w:val="false"/>
           <w:u w:val="none"/>
         </w:rPr>
-        <w:t>Spos</w:t>
-      </w:r>
-      <w:r>
-        <w:rPr>
-          <w:b w:val="false"/>
-          <w:bCs w:val="false"/>
-          <w:u w:val="none"/>
-        </w:rPr>
-        <w:t>o</w:t>
-      </w:r>
-      <w:r>
-        <w:rPr>
-          <w:b w:val="false"/>
-          <w:bCs w:val="false"/>
-          <w:u w:val="none"/>
-        </w:rPr>
-        <w:t>b</w:t>
-      </w:r>
-      <w:r>
-        <w:rPr>
-          <w:b w:val="false"/>
-          <w:bCs w:val="false"/>
-          <w:u w:val="none"/>
-        </w:rPr>
-        <w:t>y</w:t>
-      </w:r>
-      <w:r>
-        <w:rPr>
-          <w:b w:val="false"/>
-          <w:bCs w:val="false"/>
-          <w:u w:val="none"/>
-        </w:rPr>
-        <w:t xml:space="preserve"> d</w:t>
-      </w:r>
-      <w:r>
-        <w:rPr>
-          <w:b w:val="false"/>
-          <w:bCs w:val="false"/>
-          <w:u w:val="none"/>
-        </w:rPr>
-        <w:t xml:space="preserve">efiniowanie </w:t>
-      </w:r>
-      <w:r>
-        <w:rPr>
-          <w:b w:val="false"/>
-          <w:bCs w:val="false"/>
-          <w:u w:val="none"/>
-        </w:rPr>
-        <w:t>rangi</w:t>
-      </w:r>
-      <w:r>
-        <w:rPr>
-          <w:b w:val="false"/>
-          <w:bCs w:val="false"/>
-          <w:u w:val="none"/>
-        </w:rPr>
-        <w:t xml:space="preserve"> ręki</w:t>
-      </w:r>
-      <w:r>
-        <w:rPr>
-          <w:b w:val="false"/>
-          <w:bCs w:val="false"/>
-          <w:u w:val="none"/>
-        </w:rPr>
-        <w:t>:</w:t>
+        <w:t>Sposoby definiowanie rangi ręki:</w:t>
       </w:r>
     </w:p>
     <w:p>
@@ -480,7 +286,7 @@
         <w:pStyle w:val="Normal"/>
         <w:numPr>
           <w:ilvl w:val="0"/>
-          <w:numId w:val="1"/>
+          <w:numId w:val="2"/>
         </w:numPr>
         <w:bidi w:val="0"/>
         <w:spacing w:lineRule="auto" w:line="276" w:before="0" w:after="0"/>
@@ -573,23 +379,7 @@
           <w:bCs w:val="false"/>
           <w:u w:val="none"/>
         </w:rPr>
-        <w:t xml:space="preserve"> 30pkt (a</w:t>
-      </w:r>
-      <w:r>
-        <w:rPr>
-          <w:b w:val="false"/>
-          <w:bCs w:val="false"/>
-          <w:u w:val="none"/>
-        </w:rPr>
-        <w:t>by podkreślić jego cenność</w:t>
-      </w:r>
-      <w:r>
-        <w:rPr>
-          <w:b w:val="false"/>
-          <w:bCs w:val="false"/>
-          <w:u w:val="none"/>
-        </w:rPr>
-        <w:t>).</w:t>
+        <w:t xml:space="preserve"> 30pkt (aby podkreślić jego cenność).</w:t>
       </w:r>
     </w:p>
     <w:p>
@@ -622,14 +412,14 @@
         </w:tblCellMar>
       </w:tblPr>
       <w:tblGrid>
-        <w:gridCol w:w="7022"/>
+        <w:gridCol w:w="7021"/>
         <w:gridCol w:w="2616"/>
       </w:tblGrid>
       <w:tr>
         <w:trPr/>
         <w:tc>
           <w:tcPr>
-            <w:tcW w:w="7022" w:type="dxa"/>
+            <w:tcW w:w="7021" w:type="dxa"/>
             <w:tcBorders>
               <w:top w:val="single" w:sz="4" w:space="0" w:color="000000"/>
               <w:left w:val="single" w:sz="4" w:space="0" w:color="000000"/>
@@ -737,7 +527,7 @@
         <w:trPr/>
         <w:tc>
           <w:tcPr>
-            <w:tcW w:w="7022" w:type="dxa"/>
+            <w:tcW w:w="7021" w:type="dxa"/>
             <w:tcBorders>
               <w:left w:val="single" w:sz="4" w:space="0" w:color="000000"/>
               <w:bottom w:val="single" w:sz="4" w:space="0" w:color="000000"/>
@@ -854,15 +644,19 @@
         </w:rPr>
       </w:pPr>
       <w:r>
-        <w:rPr/>
+        <w:rPr>
+          <w:b w:val="false"/>
+          <w:bCs w:val="false"/>
+          <w:u w:val="none"/>
+        </w:rPr>
         <w:drawing>
           <wp:anchor behindDoc="0" distT="0" distB="0" distL="0" distR="0" simplePos="0" locked="0" layoutInCell="1" allowOverlap="1" relativeHeight="3">
             <wp:simplePos x="0" y="0"/>
             <wp:positionH relativeFrom="column">
-              <wp:posOffset>65405</wp:posOffset>
+              <wp:posOffset>-21590</wp:posOffset>
             </wp:positionH>
             <wp:positionV relativeFrom="paragraph">
-              <wp:posOffset>78105</wp:posOffset>
+              <wp:posOffset>-398145</wp:posOffset>
             </wp:positionV>
             <wp:extent cx="6120130" cy="3851910"/>
             <wp:effectExtent l="0" t="0" r="0" b="0"/>
@@ -908,7 +702,7 @@
         <w:pStyle w:val="Normal"/>
         <w:numPr>
           <w:ilvl w:val="0"/>
-          <w:numId w:val="1"/>
+          <w:numId w:val="2"/>
         </w:numPr>
         <w:bidi w:val="0"/>
         <w:spacing w:lineRule="auto" w:line="276" w:before="0" w:after="0"/>
@@ -921,15 +715,7 @@
           <w:bCs w:val="false"/>
           <w:u w:val="none"/>
         </w:rPr>
-        <w:t>P</w:t>
-      </w:r>
-      <w:r>
-        <w:rPr>
-          <w:b w:val="false"/>
-          <w:bCs w:val="false"/>
-          <w:u w:val="none"/>
-        </w:rPr>
-        <w:t xml:space="preserve">rzyznawanie punktów tylko pięciu najstarszym kartom w sposób wykładniczy: </w:t>
+        <w:t xml:space="preserve">Przyznawanie punktów tylko pięciu najstarszym kartom w sposób wykładniczy: </w:t>
       </w:r>
       <w:r>
         <w:rPr>
@@ -974,10 +760,22 @@
           <w:spacing w:val="0"/>
           <w:u w:val="none"/>
         </w:rPr>
-        <w:t>1pk</w:t>
-      </w:r>
-      <w:r>
-        <w:rPr>
+        <w:t>1pkt, jopek – 2pkt, dama – 4pkt, król – 8pkt, as – 16pkt.</w:t>
+      </w:r>
+    </w:p>
+    <w:p>
+      <w:pPr>
+        <w:pStyle w:val="Normal"/>
+        <w:numPr>
+          <w:ilvl w:val="0"/>
+          <w:numId w:val="0"/>
+        </w:numPr>
+        <w:bidi w:val="0"/>
+        <w:spacing w:lineRule="auto" w:line="276" w:before="0" w:after="0"/>
+        <w:ind w:left="720" w:hanging="0"/>
+        <w:jc w:val="left"/>
+        <w:rPr>
+          <w:b w:val="false"/>
           <w:b w:val="false"/>
           <w:bCs w:val="false"/>
           <w:caps w:val="false"/>
@@ -986,8 +784,7 @@
           <w:spacing w:val="0"/>
           <w:u w:val="none"/>
         </w:rPr>
-        <w:t>t</w:t>
-      </w:r>
+      </w:pPr>
       <w:r>
         <w:rPr>
           <w:b w:val="false"/>
@@ -998,225 +795,6 @@
           <w:spacing w:val="0"/>
           <w:u w:val="none"/>
         </w:rPr>
-        <w:t xml:space="preserve">, jopek </w:t>
-      </w:r>
-      <w:r>
-        <w:rPr>
-          <w:b w:val="false"/>
-          <w:bCs w:val="false"/>
-          <w:caps w:val="false"/>
-          <w:smallCaps w:val="false"/>
-          <w:color w:val="000000"/>
-          <w:spacing w:val="0"/>
-          <w:u w:val="none"/>
-        </w:rPr>
-        <w:t>–</w:t>
-      </w:r>
-      <w:r>
-        <w:rPr>
-          <w:b w:val="false"/>
-          <w:bCs w:val="false"/>
-          <w:caps w:val="false"/>
-          <w:smallCaps w:val="false"/>
-          <w:color w:val="000000"/>
-          <w:spacing w:val="0"/>
-          <w:u w:val="none"/>
-        </w:rPr>
-        <w:t xml:space="preserve"> 2pk</w:t>
-      </w:r>
-      <w:r>
-        <w:rPr>
-          <w:b w:val="false"/>
-          <w:bCs w:val="false"/>
-          <w:caps w:val="false"/>
-          <w:smallCaps w:val="false"/>
-          <w:color w:val="000000"/>
-          <w:spacing w:val="0"/>
-          <w:u w:val="none"/>
-        </w:rPr>
-        <w:t>t</w:t>
-      </w:r>
-      <w:r>
-        <w:rPr>
-          <w:b w:val="false"/>
-          <w:bCs w:val="false"/>
-          <w:caps w:val="false"/>
-          <w:smallCaps w:val="false"/>
-          <w:color w:val="000000"/>
-          <w:spacing w:val="0"/>
-          <w:u w:val="none"/>
-        </w:rPr>
-        <w:t xml:space="preserve">, dama </w:t>
-      </w:r>
-      <w:r>
-        <w:rPr>
-          <w:b w:val="false"/>
-          <w:bCs w:val="false"/>
-          <w:caps w:val="false"/>
-          <w:smallCaps w:val="false"/>
-          <w:color w:val="000000"/>
-          <w:spacing w:val="0"/>
-          <w:u w:val="none"/>
-        </w:rPr>
-        <w:t>–</w:t>
-      </w:r>
-      <w:r>
-        <w:rPr>
-          <w:b w:val="false"/>
-          <w:bCs w:val="false"/>
-          <w:caps w:val="false"/>
-          <w:smallCaps w:val="false"/>
-          <w:color w:val="000000"/>
-          <w:spacing w:val="0"/>
-          <w:u w:val="none"/>
-        </w:rPr>
-        <w:t xml:space="preserve"> 4pk</w:t>
-      </w:r>
-      <w:r>
-        <w:rPr>
-          <w:b w:val="false"/>
-          <w:bCs w:val="false"/>
-          <w:caps w:val="false"/>
-          <w:smallCaps w:val="false"/>
-          <w:color w:val="000000"/>
-          <w:spacing w:val="0"/>
-          <w:u w:val="none"/>
-        </w:rPr>
-        <w:t>t</w:t>
-      </w:r>
-      <w:r>
-        <w:rPr>
-          <w:b w:val="false"/>
-          <w:bCs w:val="false"/>
-          <w:caps w:val="false"/>
-          <w:smallCaps w:val="false"/>
-          <w:color w:val="000000"/>
-          <w:spacing w:val="0"/>
-          <w:u w:val="none"/>
-        </w:rPr>
-        <w:t xml:space="preserve">, król </w:t>
-      </w:r>
-      <w:r>
-        <w:rPr>
-          <w:b w:val="false"/>
-          <w:bCs w:val="false"/>
-          <w:caps w:val="false"/>
-          <w:smallCaps w:val="false"/>
-          <w:color w:val="000000"/>
-          <w:spacing w:val="0"/>
-          <w:u w:val="none"/>
-        </w:rPr>
-        <w:t>–</w:t>
-      </w:r>
-      <w:r>
-        <w:rPr>
-          <w:b w:val="false"/>
-          <w:bCs w:val="false"/>
-          <w:caps w:val="false"/>
-          <w:smallCaps w:val="false"/>
-          <w:color w:val="000000"/>
-          <w:spacing w:val="0"/>
-          <w:u w:val="none"/>
-        </w:rPr>
-        <w:t xml:space="preserve"> 8pk</w:t>
-      </w:r>
-      <w:r>
-        <w:rPr>
-          <w:b w:val="false"/>
-          <w:bCs w:val="false"/>
-          <w:caps w:val="false"/>
-          <w:smallCaps w:val="false"/>
-          <w:color w:val="000000"/>
-          <w:spacing w:val="0"/>
-          <w:u w:val="none"/>
-        </w:rPr>
-        <w:t>t</w:t>
-      </w:r>
-      <w:r>
-        <w:rPr>
-          <w:b w:val="false"/>
-          <w:bCs w:val="false"/>
-          <w:caps w:val="false"/>
-          <w:smallCaps w:val="false"/>
-          <w:color w:val="000000"/>
-          <w:spacing w:val="0"/>
-          <w:u w:val="none"/>
-        </w:rPr>
-        <w:t xml:space="preserve">, as </w:t>
-      </w:r>
-      <w:r>
-        <w:rPr>
-          <w:b w:val="false"/>
-          <w:bCs w:val="false"/>
-          <w:caps w:val="false"/>
-          <w:smallCaps w:val="false"/>
-          <w:color w:val="000000"/>
-          <w:spacing w:val="0"/>
-          <w:u w:val="none"/>
-        </w:rPr>
-        <w:t>–</w:t>
-      </w:r>
-      <w:r>
-        <w:rPr>
-          <w:b w:val="false"/>
-          <w:bCs w:val="false"/>
-          <w:caps w:val="false"/>
-          <w:smallCaps w:val="false"/>
-          <w:color w:val="000000"/>
-          <w:spacing w:val="0"/>
-          <w:u w:val="none"/>
-        </w:rPr>
-        <w:t xml:space="preserve"> 16pk</w:t>
-      </w:r>
-      <w:r>
-        <w:rPr>
-          <w:b w:val="false"/>
-          <w:bCs w:val="false"/>
-          <w:caps w:val="false"/>
-          <w:smallCaps w:val="false"/>
-          <w:color w:val="000000"/>
-          <w:spacing w:val="0"/>
-          <w:u w:val="none"/>
-        </w:rPr>
-        <w:t>t</w:t>
-      </w:r>
-      <w:r>
-        <w:rPr>
-          <w:b w:val="false"/>
-          <w:bCs w:val="false"/>
-          <w:caps w:val="false"/>
-          <w:smallCaps w:val="false"/>
-          <w:color w:val="000000"/>
-          <w:spacing w:val="0"/>
-          <w:u w:val="none"/>
-        </w:rPr>
-        <w:t>.</w:t>
-      </w:r>
-    </w:p>
-    <w:p>
-      <w:pPr>
-        <w:pStyle w:val="Normal"/>
-        <w:numPr>
-          <w:ilvl w:val="0"/>
-          <w:numId w:val="0"/>
-        </w:numPr>
-        <w:bidi w:val="0"/>
-        <w:spacing w:lineRule="auto" w:line="276" w:before="0" w:after="0"/>
-        <w:ind w:left="720" w:hanging="0"/>
-        <w:jc w:val="left"/>
-        <w:rPr>
-          <w:b w:val="false"/>
-          <w:b w:val="false"/>
-          <w:bCs w:val="false"/>
-          <w:caps w:val="false"/>
-          <w:smallCaps w:val="false"/>
-          <w:color w:val="000000"/>
-          <w:spacing w:val="0"/>
-          <w:u w:val="none"/>
-        </w:rPr>
-      </w:pPr>
-      <w:r>
-        <w:rPr/>
       </w:r>
     </w:p>
     <w:tbl>
@@ -1232,14 +810,14 @@
         </w:tblCellMar>
       </w:tblPr>
       <w:tblGrid>
-        <w:gridCol w:w="7022"/>
+        <w:gridCol w:w="7021"/>
         <w:gridCol w:w="2606"/>
       </w:tblGrid>
       <w:tr>
         <w:trPr/>
         <w:tc>
           <w:tcPr>
-            <w:tcW w:w="7022" w:type="dxa"/>
+            <w:tcW w:w="7021" w:type="dxa"/>
             <w:tcBorders>
               <w:top w:val="single" w:sz="4" w:space="0" w:color="000000"/>
               <w:left w:val="single" w:sz="4" w:space="0" w:color="000000"/>
@@ -1347,7 +925,7 @@
         <w:trPr/>
         <w:tc>
           <w:tcPr>
-            <w:tcW w:w="7022" w:type="dxa"/>
+            <w:tcW w:w="7021" w:type="dxa"/>
             <w:tcBorders>
               <w:left w:val="single" w:sz="4" w:space="0" w:color="000000"/>
               <w:bottom w:val="single" w:sz="4" w:space="0" w:color="000000"/>
@@ -1377,54 +955,6 @@
                 <w:u w:val="none"/>
               </w:rPr>
             </w:pPr>
-            <w:r>
-              <w:drawing>
-                <wp:anchor behindDoc="0" distT="0" distB="0" distL="0" distR="0" simplePos="0" locked="0" layoutInCell="1" allowOverlap="1" relativeHeight="4">
-                  <wp:simplePos x="0" y="0"/>
-                  <wp:positionH relativeFrom="column">
-                    <wp:posOffset>42545</wp:posOffset>
-                  </wp:positionH>
-                  <wp:positionV relativeFrom="paragraph">
-                    <wp:posOffset>322580</wp:posOffset>
-                  </wp:positionV>
-                  <wp:extent cx="6048375" cy="3881755"/>
-                  <wp:effectExtent l="0" t="0" r="0" b="0"/>
-                  <wp:wrapSquare wrapText="largest"/>
-                  <wp:docPr id="3" name="Image3" descr=""/>
-                  <wp:cNvGraphicFramePr>
-                    <a:graphicFrameLocks xmlns:a="http://schemas.openxmlformats.org/drawingml/2006/main" noChangeAspect="1"/>
-                  </wp:cNvGraphicFramePr>
-                  <a:graphic xmlns:a="http://schemas.openxmlformats.org/drawingml/2006/main">
-                    <a:graphicData uri="http://schemas.openxmlformats.org/drawingml/2006/picture">
-                      <pic:pic xmlns:pic="http://schemas.openxmlformats.org/drawingml/2006/picture">
-                        <pic:nvPicPr>
-                          <pic:cNvPr id="3" name="Image3" descr=""/>
-                          <pic:cNvPicPr>
-                            <a:picLocks noChangeAspect="1" noChangeArrowheads="1"/>
-                          </pic:cNvPicPr>
-                        </pic:nvPicPr>
-                        <pic:blipFill>
-                          <a:blip r:embed="rId4"/>
-                          <a:srcRect l="0" t="10146" r="1166" b="4559"/>
-                          <a:stretch>
-                            <a:fillRect/>
-                          </a:stretch>
-                        </pic:blipFill>
-                        <pic:spPr bwMode="auto">
-                          <a:xfrm>
-                            <a:off x="0" y="0"/>
-                            <a:ext cx="6048375" cy="3881755"/>
-                          </a:xfrm>
-                          <a:prstGeom prst="rect">
-                            <a:avLst/>
-                          </a:prstGeom>
-                        </pic:spPr>
-                      </pic:pic>
-                    </a:graphicData>
-                  </a:graphic>
-                </wp:anchor>
-              </w:drawing>
-            </w:r>
             <w:r>
               <w:rPr>
                 <w:b w:val="false"/>
@@ -1503,9 +1033,447 @@
         <w:pStyle w:val="Normal"/>
         <w:bidi w:val="0"/>
         <w:spacing w:lineRule="auto" w:line="276" w:before="0" w:after="0"/>
+        <w:jc w:val="center"/>
+        <w:rPr>
+          <w:b/>
+          <w:b/>
+          <w:bCs/>
+          <w:u w:val="none"/>
+        </w:rPr>
+      </w:pPr>
+      <w:r>
+        <w:rPr>
+          <w:b/>
+          <w:bCs/>
+          <w:u w:val="none"/>
+        </w:rPr>
+        <w:drawing>
+          <wp:anchor behindDoc="0" distT="0" distB="0" distL="0" distR="0" simplePos="0" locked="0" layoutInCell="1" allowOverlap="1" relativeHeight="5">
+            <wp:simplePos x="0" y="0"/>
+            <wp:positionH relativeFrom="column">
+              <wp:posOffset>259715</wp:posOffset>
+            </wp:positionH>
+            <wp:positionV relativeFrom="paragraph">
+              <wp:posOffset>140970</wp:posOffset>
+            </wp:positionV>
+            <wp:extent cx="5385435" cy="3413760"/>
+            <wp:effectExtent l="0" t="0" r="0" b="0"/>
+            <wp:wrapSquare wrapText="largest"/>
+            <wp:docPr id="3" name="Image4" descr=""/>
+            <wp:cNvGraphicFramePr>
+              <a:graphicFrameLocks xmlns:a="http://schemas.openxmlformats.org/drawingml/2006/main" noChangeAspect="1"/>
+            </wp:cNvGraphicFramePr>
+            <a:graphic xmlns:a="http://schemas.openxmlformats.org/drawingml/2006/main">
+              <a:graphicData uri="http://schemas.openxmlformats.org/drawingml/2006/picture">
+                <pic:pic xmlns:pic="http://schemas.openxmlformats.org/drawingml/2006/picture">
+                  <pic:nvPicPr>
+                    <pic:cNvPr id="3" name="Image4" descr=""/>
+                    <pic:cNvPicPr>
+                      <a:picLocks noChangeAspect="1" noChangeArrowheads="1"/>
+                    </pic:cNvPicPr>
+                  </pic:nvPicPr>
+                  <pic:blipFill>
+                    <a:blip r:embed="rId4"/>
+                    <a:srcRect l="0" t="10576" r="2239" b="3908"/>
+                    <a:stretch>
+                      <a:fillRect/>
+                    </a:stretch>
+                  </pic:blipFill>
+                  <pic:spPr bwMode="auto">
+                    <a:xfrm>
+                      <a:off x="0" y="0"/>
+                      <a:ext cx="5385435" cy="3413760"/>
+                    </a:xfrm>
+                    <a:prstGeom prst="rect">
+                      <a:avLst/>
+                    </a:prstGeom>
+                  </pic:spPr>
+                </pic:pic>
+              </a:graphicData>
+            </a:graphic>
+          </wp:anchor>
+        </w:drawing>
+      </w:r>
+    </w:p>
+    <w:p>
+      <w:pPr>
+        <w:pStyle w:val="Normal"/>
+        <w:bidi w:val="0"/>
+        <w:spacing w:lineRule="auto" w:line="276" w:before="0" w:after="0"/>
+        <w:jc w:val="center"/>
+        <w:rPr>
+          <w:b/>
+          <w:b/>
+          <w:bCs/>
+          <w:u w:val="none"/>
+        </w:rPr>
+      </w:pPr>
+      <w:r>
+        <w:rPr>
+          <w:b/>
+          <w:bCs/>
+          <w:u w:val="none"/>
+        </w:rPr>
+      </w:r>
+    </w:p>
+    <w:p>
+      <w:pPr>
+        <w:pStyle w:val="Normal"/>
+        <w:bidi w:val="0"/>
+        <w:spacing w:lineRule="auto" w:line="276" w:before="0" w:after="0"/>
+        <w:jc w:val="center"/>
+        <w:rPr>
+          <w:b/>
+          <w:b/>
+          <w:bCs/>
+          <w:u w:val="none"/>
+        </w:rPr>
+      </w:pPr>
+      <w:r>
+        <w:rPr>
+          <w:b/>
+          <w:bCs/>
+          <w:u w:val="none"/>
+        </w:rPr>
+      </w:r>
+    </w:p>
+    <w:p>
+      <w:pPr>
+        <w:pStyle w:val="Normal"/>
+        <w:bidi w:val="0"/>
+        <w:spacing w:lineRule="auto" w:line="276" w:before="0" w:after="0"/>
+        <w:jc w:val="center"/>
+        <w:rPr>
+          <w:b/>
+          <w:b/>
+          <w:bCs/>
+          <w:u w:val="none"/>
+        </w:rPr>
+      </w:pPr>
+      <w:r>
+        <w:rPr>
+          <w:b/>
+          <w:bCs/>
+          <w:u w:val="none"/>
+        </w:rPr>
+      </w:r>
+    </w:p>
+    <w:p>
+      <w:pPr>
+        <w:pStyle w:val="Normal"/>
+        <w:bidi w:val="0"/>
+        <w:spacing w:lineRule="auto" w:line="276" w:before="0" w:after="0"/>
+        <w:jc w:val="center"/>
+        <w:rPr>
+          <w:b/>
+          <w:b/>
+          <w:bCs/>
+          <w:u w:val="none"/>
+        </w:rPr>
+      </w:pPr>
+      <w:r>
+        <w:rPr>
+          <w:b/>
+          <w:bCs/>
+          <w:u w:val="none"/>
+        </w:rPr>
+      </w:r>
+    </w:p>
+    <w:p>
+      <w:pPr>
+        <w:pStyle w:val="Normal"/>
+        <w:bidi w:val="0"/>
+        <w:spacing w:lineRule="auto" w:line="276" w:before="0" w:after="0"/>
+        <w:jc w:val="center"/>
+        <w:rPr>
+          <w:b/>
+          <w:b/>
+          <w:bCs/>
+          <w:u w:val="none"/>
+        </w:rPr>
+      </w:pPr>
+      <w:r>
+        <w:rPr>
+          <w:b/>
+          <w:bCs/>
+          <w:u w:val="none"/>
+        </w:rPr>
+      </w:r>
+    </w:p>
+    <w:p>
+      <w:pPr>
+        <w:pStyle w:val="Normal"/>
+        <w:bidi w:val="0"/>
+        <w:spacing w:lineRule="auto" w:line="276" w:before="0" w:after="0"/>
+        <w:jc w:val="center"/>
+        <w:rPr>
+          <w:b/>
+          <w:b/>
+          <w:bCs/>
+          <w:u w:val="none"/>
+        </w:rPr>
+      </w:pPr>
+      <w:r>
+        <w:rPr>
+          <w:b/>
+          <w:bCs/>
+          <w:u w:val="none"/>
+        </w:rPr>
+      </w:r>
+    </w:p>
+    <w:p>
+      <w:pPr>
+        <w:pStyle w:val="Normal"/>
+        <w:bidi w:val="0"/>
+        <w:spacing w:lineRule="auto" w:line="276" w:before="0" w:after="0"/>
+        <w:jc w:val="center"/>
+        <w:rPr>
+          <w:b/>
+          <w:b/>
+          <w:bCs/>
+          <w:u w:val="none"/>
+        </w:rPr>
+      </w:pPr>
+      <w:r>
+        <w:rPr>
+          <w:b/>
+          <w:bCs/>
+          <w:u w:val="none"/>
+        </w:rPr>
+      </w:r>
+    </w:p>
+    <w:p>
+      <w:pPr>
+        <w:pStyle w:val="Normal"/>
+        <w:bidi w:val="0"/>
+        <w:spacing w:lineRule="auto" w:line="276" w:before="0" w:after="0"/>
+        <w:jc w:val="center"/>
+        <w:rPr>
+          <w:b/>
+          <w:b/>
+          <w:bCs/>
+          <w:u w:val="none"/>
+        </w:rPr>
+      </w:pPr>
+      <w:r>
+        <w:rPr>
+          <w:b/>
+          <w:bCs/>
+          <w:u w:val="none"/>
+        </w:rPr>
+      </w:r>
+    </w:p>
+    <w:p>
+      <w:pPr>
+        <w:pStyle w:val="Normal"/>
+        <w:bidi w:val="0"/>
+        <w:spacing w:lineRule="auto" w:line="276" w:before="0" w:after="0"/>
+        <w:jc w:val="center"/>
+        <w:rPr>
+          <w:b/>
+          <w:b/>
+          <w:bCs/>
+          <w:u w:val="none"/>
+        </w:rPr>
+      </w:pPr>
+      <w:r>
+        <w:rPr>
+          <w:b/>
+          <w:bCs/>
+          <w:u w:val="none"/>
+        </w:rPr>
+      </w:r>
+    </w:p>
+    <w:p>
+      <w:pPr>
+        <w:pStyle w:val="Normal"/>
+        <w:bidi w:val="0"/>
+        <w:spacing w:lineRule="auto" w:line="276" w:before="0" w:after="0"/>
+        <w:jc w:val="center"/>
+        <w:rPr>
+          <w:b/>
+          <w:b/>
+          <w:bCs/>
+          <w:u w:val="none"/>
+        </w:rPr>
+      </w:pPr>
+      <w:r>
+        <w:rPr>
+          <w:b/>
+          <w:bCs/>
+          <w:u w:val="none"/>
+        </w:rPr>
+      </w:r>
+    </w:p>
+    <w:p>
+      <w:pPr>
+        <w:pStyle w:val="Normal"/>
+        <w:bidi w:val="0"/>
+        <w:spacing w:lineRule="auto" w:line="276" w:before="0" w:after="0"/>
+        <w:jc w:val="center"/>
+        <w:rPr>
+          <w:b/>
+          <w:b/>
+          <w:bCs/>
+          <w:u w:val="none"/>
+        </w:rPr>
+      </w:pPr>
+      <w:r>
+        <w:rPr>
+          <w:b/>
+          <w:bCs/>
+          <w:u w:val="none"/>
+        </w:rPr>
+      </w:r>
+    </w:p>
+    <w:p>
+      <w:pPr>
+        <w:pStyle w:val="Normal"/>
+        <w:bidi w:val="0"/>
+        <w:spacing w:lineRule="auto" w:line="276" w:before="0" w:after="0"/>
+        <w:jc w:val="center"/>
+        <w:rPr>
+          <w:b/>
+          <w:b/>
+          <w:bCs/>
+          <w:u w:val="none"/>
+        </w:rPr>
+      </w:pPr>
+      <w:r>
+        <w:rPr>
+          <w:b/>
+          <w:bCs/>
+          <w:u w:val="none"/>
+        </w:rPr>
+      </w:r>
+    </w:p>
+    <w:p>
+      <w:pPr>
+        <w:pStyle w:val="Normal"/>
+        <w:bidi w:val="0"/>
+        <w:spacing w:lineRule="auto" w:line="276" w:before="0" w:after="0"/>
+        <w:jc w:val="center"/>
+        <w:rPr>
+          <w:b/>
+          <w:b/>
+          <w:bCs/>
+          <w:u w:val="none"/>
+        </w:rPr>
+      </w:pPr>
+      <w:r>
+        <w:rPr>
+          <w:b/>
+          <w:bCs/>
+          <w:u w:val="none"/>
+        </w:rPr>
+      </w:r>
+    </w:p>
+    <w:p>
+      <w:pPr>
+        <w:pStyle w:val="Normal"/>
+        <w:bidi w:val="0"/>
+        <w:spacing w:lineRule="auto" w:line="276" w:before="0" w:after="0"/>
+        <w:jc w:val="center"/>
+        <w:rPr>
+          <w:b/>
+          <w:b/>
+          <w:bCs/>
+          <w:u w:val="none"/>
+        </w:rPr>
+      </w:pPr>
+      <w:r>
+        <w:rPr>
+          <w:b/>
+          <w:bCs/>
+          <w:u w:val="none"/>
+        </w:rPr>
+      </w:r>
+    </w:p>
+    <w:p>
+      <w:pPr>
+        <w:pStyle w:val="Normal"/>
+        <w:bidi w:val="0"/>
+        <w:spacing w:lineRule="auto" w:line="276" w:before="0" w:after="0"/>
+        <w:jc w:val="center"/>
+        <w:rPr>
+          <w:b/>
+          <w:b/>
+          <w:bCs/>
+          <w:u w:val="none"/>
+        </w:rPr>
+      </w:pPr>
+      <w:r>
+        <w:rPr>
+          <w:b/>
+          <w:bCs/>
+          <w:u w:val="none"/>
+        </w:rPr>
+      </w:r>
+    </w:p>
+    <w:p>
+      <w:pPr>
+        <w:pStyle w:val="Normal"/>
+        <w:bidi w:val="0"/>
+        <w:spacing w:lineRule="auto" w:line="276" w:before="0" w:after="0"/>
+        <w:jc w:val="center"/>
+        <w:rPr>
+          <w:b/>
+          <w:b/>
+          <w:bCs/>
+          <w:u w:val="none"/>
+        </w:rPr>
+      </w:pPr>
+      <w:r>
+        <w:rPr>
+          <w:b/>
+          <w:bCs/>
+          <w:u w:val="none"/>
+        </w:rPr>
+      </w:r>
+    </w:p>
+    <w:p>
+      <w:pPr>
+        <w:pStyle w:val="Normal"/>
+        <w:bidi w:val="0"/>
+        <w:spacing w:lineRule="auto" w:line="276" w:before="0" w:after="0"/>
+        <w:jc w:val="center"/>
+        <w:rPr>
+          <w:b/>
+          <w:b/>
+          <w:bCs/>
+          <w:u w:val="none"/>
+        </w:rPr>
+      </w:pPr>
+      <w:r>
+        <w:rPr>
+          <w:b/>
+          <w:bCs/>
+          <w:u w:val="none"/>
+        </w:rPr>
+      </w:r>
+    </w:p>
+    <w:p>
+      <w:pPr>
+        <w:pStyle w:val="Normal"/>
+        <w:numPr>
+          <w:ilvl w:val="0"/>
+          <w:numId w:val="3"/>
+        </w:numPr>
+        <w:bidi w:val="0"/>
+        <w:spacing w:lineRule="auto" w:line="276" w:before="0" w:after="0"/>
         <w:jc w:val="left"/>
-        <w:rPr>
-          <w:b w:val="false"/>
+        <w:rPr/>
+      </w:pPr>
+      <w:r>
+        <w:rPr>
+          <w:b w:val="false"/>
+          <w:bCs w:val="false"/>
+          <w:u w:val="none"/>
+        </w:rPr>
+        <w:t xml:space="preserve">Przyznawanie punktów trzem najstarszym kartom w następujący sposób: dama </w:t>
+      </w:r>
+      <w:r>
+        <w:rPr>
           <w:b w:val="false"/>
           <w:bCs w:val="false"/>
           <w:caps w:val="false"/>
@@ -1514,9 +1482,7 @@
           <w:spacing w:val="0"/>
           <w:u w:val="none"/>
         </w:rPr>
-      </w:pPr>
-      <w:r>
-        <w:rPr/>
+        <w:t>– 4pkt, król – 8pkt, as – 16pkt, dodatkowo za rząd n kart (n&gt;=2) powyżej dziesiątki otrzymujemy n-1 punktów.</w:t>
       </w:r>
     </w:p>
     <w:p>
@@ -1537,403 +1503,6 @@
         </w:rPr>
       </w:pPr>
       <w:r>
-        <w:rPr/>
-      </w:r>
-    </w:p>
-    <w:p>
-      <w:pPr>
-        <w:pStyle w:val="Normal"/>
-        <w:bidi w:val="0"/>
-        <w:spacing w:lineRule="auto" w:line="276" w:before="0" w:after="0"/>
-        <w:jc w:val="left"/>
-        <w:rPr>
-          <w:b/>
-          <w:b/>
-          <w:bCs/>
-          <w:u w:val="single"/>
-        </w:rPr>
-      </w:pPr>
-      <w:r>
-        <w:rPr>
-          <w:b/>
-          <w:bCs/>
-          <w:u w:val="single"/>
-        </w:rPr>
-      </w:r>
-    </w:p>
-    <w:p>
-      <w:pPr>
-        <w:pStyle w:val="Normal"/>
-        <w:bidi w:val="0"/>
-        <w:spacing w:lineRule="auto" w:line="276" w:before="0" w:after="0"/>
-        <w:jc w:val="left"/>
-        <w:rPr>
-          <w:b/>
-          <w:b/>
-          <w:bCs/>
-          <w:u w:val="single"/>
-        </w:rPr>
-      </w:pPr>
-      <w:r>
-        <w:rPr>
-          <w:b/>
-          <w:bCs/>
-          <w:u w:val="single"/>
-        </w:rPr>
-      </w:r>
-    </w:p>
-    <w:p>
-      <w:pPr>
-        <w:pStyle w:val="Normal"/>
-        <w:bidi w:val="0"/>
-        <w:spacing w:lineRule="auto" w:line="276" w:before="0" w:after="0"/>
-        <w:jc w:val="left"/>
-        <w:rPr>
-          <w:b/>
-          <w:b/>
-          <w:bCs/>
-          <w:u w:val="single"/>
-        </w:rPr>
-      </w:pPr>
-      <w:r>
-        <w:rPr>
-          <w:b/>
-          <w:bCs/>
-          <w:u w:val="single"/>
-        </w:rPr>
-      </w:r>
-    </w:p>
-    <w:p>
-      <w:pPr>
-        <w:pStyle w:val="Normal"/>
-        <w:bidi w:val="0"/>
-        <w:spacing w:lineRule="auto" w:line="276" w:before="0" w:after="0"/>
-        <w:jc w:val="left"/>
-        <w:rPr>
-          <w:b/>
-          <w:b/>
-          <w:bCs/>
-          <w:u w:val="single"/>
-        </w:rPr>
-      </w:pPr>
-      <w:r>
-        <w:rPr>
-          <w:b/>
-          <w:bCs/>
-          <w:u w:val="single"/>
-        </w:rPr>
-      </w:r>
-    </w:p>
-    <w:p>
-      <w:pPr>
-        <w:pStyle w:val="Normal"/>
-        <w:bidi w:val="0"/>
-        <w:spacing w:lineRule="auto" w:line="276" w:before="0" w:after="0"/>
-        <w:jc w:val="left"/>
-        <w:rPr>
-          <w:b/>
-          <w:b/>
-          <w:bCs/>
-          <w:u w:val="none"/>
-        </w:rPr>
-      </w:pPr>
-      <w:r>
-        <w:rPr>
-          <w:b/>
-          <w:bCs/>
-          <w:u w:val="none"/>
-        </w:rPr>
-      </w:r>
-    </w:p>
-    <w:p>
-      <w:pPr>
-        <w:pStyle w:val="Normal"/>
-        <w:bidi w:val="0"/>
-        <w:spacing w:lineRule="auto" w:line="276" w:before="0" w:after="0"/>
-        <w:jc w:val="left"/>
-        <w:rPr>
-          <w:b/>
-          <w:b/>
-          <w:bCs/>
-          <w:u w:val="none"/>
-        </w:rPr>
-      </w:pPr>
-      <w:r>
-        <w:rPr>
-          <w:b/>
-          <w:bCs/>
-          <w:u w:val="none"/>
-        </w:rPr>
-      </w:r>
-    </w:p>
-    <w:p>
-      <w:pPr>
-        <w:pStyle w:val="Normal"/>
-        <w:bidi w:val="0"/>
-        <w:spacing w:lineRule="auto" w:line="276" w:before="0" w:after="0"/>
-        <w:jc w:val="left"/>
-        <w:rPr>
-          <w:b/>
-          <w:b/>
-          <w:bCs/>
-          <w:u w:val="none"/>
-        </w:rPr>
-      </w:pPr>
-      <w:r>
-        <w:rPr>
-          <w:b/>
-          <w:bCs/>
-          <w:u w:val="none"/>
-        </w:rPr>
-      </w:r>
-    </w:p>
-    <w:p>
-      <w:pPr>
-        <w:pStyle w:val="Normal"/>
-        <w:bidi w:val="0"/>
-        <w:spacing w:lineRule="auto" w:line="276" w:before="0" w:after="0"/>
-        <w:jc w:val="left"/>
-        <w:rPr>
-          <w:b/>
-          <w:b/>
-          <w:bCs/>
-          <w:u w:val="none"/>
-        </w:rPr>
-      </w:pPr>
-      <w:r>
-        <w:rPr>
-          <w:b/>
-          <w:bCs/>
-          <w:u w:val="none"/>
-        </w:rPr>
-      </w:r>
-    </w:p>
-    <w:p>
-      <w:pPr>
-        <w:pStyle w:val="Normal"/>
-        <w:bidi w:val="0"/>
-        <w:spacing w:lineRule="auto" w:line="276" w:before="0" w:after="0"/>
-        <w:jc w:val="left"/>
-        <w:rPr>
-          <w:b/>
-          <w:b/>
-          <w:bCs/>
-          <w:u w:val="none"/>
-        </w:rPr>
-      </w:pPr>
-      <w:r>
-        <w:rPr>
-          <w:b/>
-          <w:bCs/>
-          <w:u w:val="none"/>
-        </w:rPr>
-      </w:r>
-    </w:p>
-    <w:p>
-      <w:pPr>
-        <w:pStyle w:val="Normal"/>
-        <w:bidi w:val="0"/>
-        <w:spacing w:lineRule="auto" w:line="276" w:before="0" w:after="0"/>
-        <w:jc w:val="left"/>
-        <w:rPr>
-          <w:b/>
-          <w:b/>
-          <w:bCs/>
-          <w:u w:val="none"/>
-        </w:rPr>
-      </w:pPr>
-      <w:r>
-        <w:rPr>
-          <w:b/>
-          <w:bCs/>
-          <w:u w:val="none"/>
-        </w:rPr>
-      </w:r>
-    </w:p>
-    <w:p>
-      <w:pPr>
-        <w:pStyle w:val="Normal"/>
-        <w:bidi w:val="0"/>
-        <w:spacing w:lineRule="auto" w:line="276" w:before="0" w:after="0"/>
-        <w:jc w:val="left"/>
-        <w:rPr>
-          <w:b/>
-          <w:b/>
-          <w:bCs/>
-          <w:u w:val="none"/>
-        </w:rPr>
-      </w:pPr>
-      <w:r>
-        <w:rPr>
-          <w:b/>
-          <w:bCs/>
-          <w:u w:val="none"/>
-        </w:rPr>
-      </w:r>
-    </w:p>
-    <w:p>
-      <w:pPr>
-        <w:pStyle w:val="Normal"/>
-        <w:bidi w:val="0"/>
-        <w:spacing w:lineRule="auto" w:line="276" w:before="0" w:after="0"/>
-        <w:jc w:val="left"/>
-        <w:rPr>
-          <w:b/>
-          <w:b/>
-          <w:bCs/>
-          <w:u w:val="none"/>
-        </w:rPr>
-      </w:pPr>
-      <w:r>
-        <w:rPr>
-          <w:b/>
-          <w:bCs/>
-          <w:u w:val="none"/>
-        </w:rPr>
-      </w:r>
-    </w:p>
-    <w:p>
-      <w:pPr>
-        <w:pStyle w:val="Normal"/>
-        <w:bidi w:val="0"/>
-        <w:spacing w:lineRule="auto" w:line="276" w:before="0" w:after="0"/>
-        <w:jc w:val="left"/>
-        <w:rPr>
-          <w:b/>
-          <w:b/>
-          <w:bCs/>
-          <w:u w:val="none"/>
-        </w:rPr>
-      </w:pPr>
-      <w:r>
-        <w:rPr>
-          <w:b/>
-          <w:bCs/>
-          <w:u w:val="none"/>
-        </w:rPr>
-      </w:r>
-    </w:p>
-    <w:p>
-      <w:pPr>
-        <w:pStyle w:val="Normal"/>
-        <w:bidi w:val="0"/>
-        <w:spacing w:lineRule="auto" w:line="276" w:before="0" w:after="0"/>
-        <w:jc w:val="left"/>
-        <w:rPr>
-          <w:b/>
-          <w:b/>
-          <w:bCs/>
-          <w:u w:val="none"/>
-        </w:rPr>
-      </w:pPr>
-      <w:r>
-        <w:rPr>
-          <w:b/>
-          <w:bCs/>
-          <w:u w:val="none"/>
-        </w:rPr>
-      </w:r>
-    </w:p>
-    <w:p>
-      <w:pPr>
-        <w:pStyle w:val="Normal"/>
-        <w:bidi w:val="0"/>
-        <w:spacing w:lineRule="auto" w:line="276" w:before="0" w:after="0"/>
-        <w:jc w:val="left"/>
-        <w:rPr>
-          <w:b/>
-          <w:b/>
-          <w:bCs/>
-          <w:u w:val="none"/>
-        </w:rPr>
-      </w:pPr>
-      <w:r>
-        <w:rPr>
-          <w:b/>
-          <w:bCs/>
-          <w:u w:val="none"/>
-        </w:rPr>
-      </w:r>
-    </w:p>
-    <w:p>
-      <w:pPr>
-        <w:pStyle w:val="Normal"/>
-        <w:bidi w:val="0"/>
-        <w:spacing w:lineRule="auto" w:line="276" w:before="0" w:after="0"/>
-        <w:jc w:val="left"/>
-        <w:rPr>
-          <w:b/>
-          <w:b/>
-          <w:bCs/>
-          <w:u w:val="none"/>
-        </w:rPr>
-      </w:pPr>
-      <w:r>
-        <w:rPr>
-          <w:b/>
-          <w:bCs/>
-          <w:u w:val="none"/>
-        </w:rPr>
-      </w:r>
-    </w:p>
-    <w:p>
-      <w:pPr>
-        <w:pStyle w:val="Normal"/>
-        <w:bidi w:val="0"/>
-        <w:spacing w:lineRule="auto" w:line="276" w:before="0" w:after="0"/>
-        <w:jc w:val="left"/>
-        <w:rPr>
-          <w:b/>
-          <w:b/>
-          <w:bCs/>
-          <w:u w:val="none"/>
-        </w:rPr>
-      </w:pPr>
-      <w:r>
-        <w:rPr>
-          <w:b/>
-          <w:bCs/>
-          <w:u w:val="none"/>
-        </w:rPr>
-      </w:r>
-    </w:p>
-    <w:p>
-      <w:pPr>
-        <w:pStyle w:val="Normal"/>
-        <w:numPr>
-          <w:ilvl w:val="0"/>
-          <w:numId w:val="2"/>
-        </w:numPr>
-        <w:bidi w:val="0"/>
-        <w:spacing w:lineRule="auto" w:line="276" w:before="0" w:after="0"/>
-        <w:jc w:val="left"/>
-        <w:rPr/>
-      </w:pPr>
-      <w:r>
-        <w:rPr>
-          <w:b w:val="false"/>
-          <w:bCs w:val="false"/>
-          <w:u w:val="none"/>
-        </w:rPr>
-        <w:t>Przyznawanie punktów trzem najstarszym kart</w:t>
-      </w:r>
-      <w:r>
-        <w:rPr>
-          <w:b w:val="false"/>
-          <w:bCs w:val="false"/>
-          <w:u w:val="none"/>
-        </w:rPr>
-        <w:t>om</w:t>
-      </w:r>
-      <w:r>
-        <w:rPr>
-          <w:b w:val="false"/>
-          <w:bCs w:val="false"/>
-          <w:u w:val="none"/>
-        </w:rPr>
-        <w:t xml:space="preserve"> w następujący sposób: dama </w:t>
-      </w:r>
-      <w:r>
         <w:rPr>
           <w:b w:val="false"/>
           <w:bCs w:val="false"/>
@@ -1943,124 +1512,6 @@
           <w:spacing w:val="0"/>
           <w:u w:val="none"/>
         </w:rPr>
-        <w:t>–</w:t>
-      </w:r>
-      <w:r>
-        <w:rPr>
-          <w:b w:val="false"/>
-          <w:bCs w:val="false"/>
-          <w:caps w:val="false"/>
-          <w:smallCaps w:val="false"/>
-          <w:color w:val="000000"/>
-          <w:spacing w:val="0"/>
-          <w:u w:val="none"/>
-        </w:rPr>
-        <w:t xml:space="preserve"> 4pkt, król </w:t>
-      </w:r>
-      <w:r>
-        <w:rPr>
-          <w:b w:val="false"/>
-          <w:bCs w:val="false"/>
-          <w:caps w:val="false"/>
-          <w:smallCaps w:val="false"/>
-          <w:color w:val="000000"/>
-          <w:spacing w:val="0"/>
-          <w:u w:val="none"/>
-        </w:rPr>
-        <w:t>–</w:t>
-      </w:r>
-      <w:r>
-        <w:rPr>
-          <w:b w:val="false"/>
-          <w:bCs w:val="false"/>
-          <w:caps w:val="false"/>
-          <w:smallCaps w:val="false"/>
-          <w:color w:val="000000"/>
-          <w:spacing w:val="0"/>
-          <w:u w:val="none"/>
-        </w:rPr>
-        <w:t xml:space="preserve"> 8pkt, as </w:t>
-      </w:r>
-      <w:r>
-        <w:rPr>
-          <w:b w:val="false"/>
-          <w:bCs w:val="false"/>
-          <w:caps w:val="false"/>
-          <w:smallCaps w:val="false"/>
-          <w:color w:val="000000"/>
-          <w:spacing w:val="0"/>
-          <w:u w:val="none"/>
-        </w:rPr>
-        <w:t>–</w:t>
-      </w:r>
-      <w:r>
-        <w:rPr>
-          <w:b w:val="false"/>
-          <w:bCs w:val="false"/>
-          <w:caps w:val="false"/>
-          <w:smallCaps w:val="false"/>
-          <w:color w:val="000000"/>
-          <w:spacing w:val="0"/>
-          <w:u w:val="none"/>
-        </w:rPr>
-        <w:t xml:space="preserve"> 16pkt, dodatkowo za rząd n kart (n&gt;=2) powyżej dziesiątki</w:t>
-      </w:r>
-      <w:r>
-        <w:rPr>
-          <w:b w:val="false"/>
-          <w:bCs w:val="false"/>
-          <w:caps w:val="false"/>
-          <w:smallCaps w:val="false"/>
-          <w:color w:val="000000"/>
-          <w:spacing w:val="0"/>
-          <w:u w:val="none"/>
-        </w:rPr>
-        <w:t xml:space="preserve"> otrzymujemy</w:t>
-      </w:r>
-      <w:r>
-        <w:rPr>
-          <w:b w:val="false"/>
-          <w:bCs w:val="false"/>
-          <w:caps w:val="false"/>
-          <w:smallCaps w:val="false"/>
-          <w:color w:val="000000"/>
-          <w:spacing w:val="0"/>
-          <w:u w:val="none"/>
-        </w:rPr>
-        <w:t xml:space="preserve"> </w:t>
-      </w:r>
-      <w:r>
-        <w:rPr>
-          <w:b w:val="false"/>
-          <w:bCs w:val="false"/>
-          <w:caps w:val="false"/>
-          <w:smallCaps w:val="false"/>
-          <w:color w:val="000000"/>
-          <w:spacing w:val="0"/>
-          <w:u w:val="none"/>
-        </w:rPr>
-        <w:t>n-1 punktów.</w:t>
-      </w:r>
-    </w:p>
-    <w:p>
-      <w:pPr>
-        <w:pStyle w:val="Normal"/>
-        <w:bidi w:val="0"/>
-        <w:spacing w:lineRule="auto" w:line="276" w:before="0" w:after="0"/>
-        <w:jc w:val="left"/>
-        <w:rPr>
-          <w:b w:val="false"/>
-          <w:b w:val="false"/>
-          <w:bCs w:val="false"/>
-          <w:caps w:val="false"/>
-          <w:smallCaps w:val="false"/>
-          <w:color w:val="000000"/>
-          <w:spacing w:val="0"/>
-          <w:u w:val="none"/>
-        </w:rPr>
-      </w:pPr>
-      <w:r>
-        <w:rPr/>
       </w:r>
     </w:p>
     <w:tbl>
@@ -2076,14 +1527,14 @@
         </w:tblCellMar>
       </w:tblPr>
       <w:tblGrid>
-        <w:gridCol w:w="7022"/>
+        <w:gridCol w:w="7021"/>
         <w:gridCol w:w="2606"/>
       </w:tblGrid>
       <w:tr>
         <w:trPr/>
         <w:tc>
           <w:tcPr>
-            <w:tcW w:w="7022" w:type="dxa"/>
+            <w:tcW w:w="7021" w:type="dxa"/>
             <w:tcBorders>
               <w:top w:val="single" w:sz="4" w:space="0" w:color="000000"/>
               <w:left w:val="single" w:sz="4" w:space="0" w:color="000000"/>
@@ -2166,24 +1617,7 @@
                 <w:szCs w:val="24"/>
                 <w:u w:val="none"/>
               </w:rPr>
-              <w:t>0,</w:t>
-            </w:r>
-            <w:r>
-              <w:rPr>
-                <w:b w:val="false"/>
-                <w:bCs w:val="false"/>
-                <w:i w:val="false"/>
-                <w:iCs w:val="false"/>
-                <w:strike w:val="false"/>
-                <w:dstrike w:val="false"/>
-                <w:outline w:val="false"/>
-                <w:shadow w:val="false"/>
-                <w:color w:val="000000"/>
-                <w:sz w:val="24"/>
-                <w:szCs w:val="24"/>
-                <w:u w:val="none"/>
-              </w:rPr>
-              <w:t>376</w:t>
+              <w:t>0,376</w:t>
             </w:r>
           </w:p>
         </w:tc>
@@ -2192,7 +1626,7 @@
         <w:trPr/>
         <w:tc>
           <w:tcPr>
-            <w:tcW w:w="7022" w:type="dxa"/>
+            <w:tcW w:w="7021" w:type="dxa"/>
             <w:tcBorders>
               <w:left w:val="single" w:sz="4" w:space="0" w:color="000000"/>
               <w:bottom w:val="single" w:sz="4" w:space="0" w:color="000000"/>
@@ -2273,24 +1707,7 @@
                 <w:szCs w:val="24"/>
                 <w:u w:val="none"/>
               </w:rPr>
-              <w:t>0,9</w:t>
-            </w:r>
-            <w:r>
-              <w:rPr>
-                <w:b w:val="false"/>
-                <w:bCs w:val="false"/>
-                <w:i w:val="false"/>
-                <w:iCs w:val="false"/>
-                <w:strike w:val="false"/>
-                <w:dstrike w:val="false"/>
-                <w:outline w:val="false"/>
-                <w:shadow w:val="false"/>
-                <w:color w:val="000000"/>
-                <w:sz w:val="24"/>
-                <w:szCs w:val="24"/>
-                <w:u w:val="none"/>
-              </w:rPr>
-              <w:t>90</w:t>
+              <w:t>0,990</w:t>
             </w:r>
           </w:p>
         </w:tc>
@@ -2305,30 +1722,19 @@
       </w:pPr>
       <w:r>
         <w:rPr/>
-      </w:r>
-    </w:p>
-    <w:p>
-      <w:pPr>
-        <w:pStyle w:val="Normal"/>
-        <w:bidi w:val="0"/>
-        <w:jc w:val="left"/>
-        <w:rPr/>
-      </w:pPr>
-      <w:r>
-        <w:rPr/>
         <w:drawing>
-          <wp:anchor behindDoc="0" distT="0" distB="0" distL="0" distR="0" simplePos="0" locked="0" layoutInCell="1" allowOverlap="1" relativeHeight="5">
+          <wp:anchor behindDoc="0" distT="0" distB="0" distL="0" distR="0" simplePos="0" locked="0" layoutInCell="1" allowOverlap="1" relativeHeight="4">
             <wp:simplePos x="0" y="0"/>
             <wp:positionH relativeFrom="column">
-              <wp:posOffset>125730</wp:posOffset>
+              <wp:posOffset>-94615</wp:posOffset>
             </wp:positionH>
             <wp:positionV relativeFrom="paragraph">
-              <wp:posOffset>52070</wp:posOffset>
+              <wp:posOffset>311785</wp:posOffset>
             </wp:positionV>
-            <wp:extent cx="5982970" cy="3792220"/>
+            <wp:extent cx="6048375" cy="3881755"/>
             <wp:effectExtent l="0" t="0" r="0" b="0"/>
             <wp:wrapSquare wrapText="largest"/>
-            <wp:docPr id="4" name="Image4" descr=""/>
+            <wp:docPr id="4" name="Image3" descr=""/>
             <wp:cNvGraphicFramePr>
               <a:graphicFrameLocks xmlns:a="http://schemas.openxmlformats.org/drawingml/2006/main" noChangeAspect="1"/>
             </wp:cNvGraphicFramePr>
@@ -2336,14 +1742,14 @@
               <a:graphicData uri="http://schemas.openxmlformats.org/drawingml/2006/picture">
                 <pic:pic xmlns:pic="http://schemas.openxmlformats.org/drawingml/2006/picture">
                   <pic:nvPicPr>
-                    <pic:cNvPr id="4" name="Image4" descr=""/>
+                    <pic:cNvPr id="4" name="Image3" descr=""/>
                     <pic:cNvPicPr>
                       <a:picLocks noChangeAspect="1" noChangeArrowheads="1"/>
                     </pic:cNvPicPr>
                   </pic:nvPicPr>
                   <pic:blipFill>
                     <a:blip r:embed="rId5"/>
-                    <a:srcRect l="0" t="10576" r="2239" b="3908"/>
+                    <a:srcRect l="0" t="10146" r="1166" b="4559"/>
                     <a:stretch>
                       <a:fillRect/>
                     </a:stretch>
@@ -2351,7 +1757,7 @@
                   <pic:spPr bwMode="auto">
                     <a:xfrm>
                       <a:off x="0" y="0"/>
-                      <a:ext cx="5982970" cy="3792220"/>
+                      <a:ext cx="6048375" cy="3881755"/>
                     </a:xfrm>
                     <a:prstGeom prst="rect">
                       <a:avLst/>
@@ -2373,7 +1779,607 @@
       </w:pPr>
       <w:r>
         <w:rPr/>
+      </w:r>
+    </w:p>
+    <w:p>
+      <w:pPr>
+        <w:pStyle w:val="Normal"/>
+        <w:bidi w:val="0"/>
+        <w:jc w:val="left"/>
+        <w:rPr/>
+      </w:pPr>
+      <w:r>
+        <w:rPr/>
         <w:t xml:space="preserve">Ze wszystkich zaprezentowanych sposobów dwa ostatnie uzyskały najlepszą korelację. Z racji, że w zadaniu interesuje nas korelacja między rangą a wygraną nieznacznie wygrał sposób drugi. </w:t>
+      </w:r>
+    </w:p>
+    <w:p>
+      <w:pPr>
+        <w:pStyle w:val="Normal"/>
+        <w:bidi w:val="0"/>
+        <w:jc w:val="left"/>
+        <w:rPr/>
+      </w:pPr>
+      <w:r>
+        <w:rPr/>
+      </w:r>
+    </w:p>
+    <w:p>
+      <w:pPr>
+        <w:pStyle w:val="Normal"/>
+        <w:bidi w:val="0"/>
+        <w:spacing w:lineRule="auto" w:line="276" w:before="0" w:after="0"/>
+        <w:jc w:val="center"/>
+        <w:rPr>
+          <w:sz w:val="48"/>
+          <w:szCs w:val="48"/>
+          <w:u w:val="none"/>
+        </w:rPr>
+      </w:pPr>
+      <w:r>
+        <w:rPr>
+          <w:b/>
+          <w:bCs/>
+          <w:u w:val="single"/>
+        </w:rPr>
+      </w:r>
+    </w:p>
+    <w:p>
+      <w:pPr>
+        <w:pStyle w:val="Normal"/>
+        <w:bidi w:val="0"/>
+        <w:spacing w:lineRule="auto" w:line="276" w:before="0" w:after="0"/>
+        <w:jc w:val="center"/>
+        <w:rPr>
+          <w:sz w:val="48"/>
+          <w:szCs w:val="48"/>
+          <w:u w:val="none"/>
+        </w:rPr>
+      </w:pPr>
+      <w:r>
+        <w:rPr>
+          <w:b/>
+          <w:bCs/>
+          <w:u w:val="single"/>
+        </w:rPr>
+      </w:r>
+    </w:p>
+    <w:p>
+      <w:pPr>
+        <w:pStyle w:val="Normal"/>
+        <w:bidi w:val="0"/>
+        <w:spacing w:lineRule="auto" w:line="276" w:before="0" w:after="0"/>
+        <w:jc w:val="center"/>
+        <w:rPr>
+          <w:sz w:val="48"/>
+          <w:szCs w:val="48"/>
+          <w:u w:val="none"/>
+        </w:rPr>
+      </w:pPr>
+      <w:r>
+        <w:rPr>
+          <w:b/>
+          <w:bCs/>
+          <w:u w:val="single"/>
+        </w:rPr>
+      </w:r>
+    </w:p>
+    <w:p>
+      <w:pPr>
+        <w:pStyle w:val="Normal"/>
+        <w:bidi w:val="0"/>
+        <w:spacing w:lineRule="auto" w:line="276" w:before="0" w:after="0"/>
+        <w:jc w:val="center"/>
+        <w:rPr>
+          <w:sz w:val="48"/>
+          <w:szCs w:val="48"/>
+          <w:u w:val="none"/>
+        </w:rPr>
+      </w:pPr>
+      <w:r>
+        <w:rPr>
+          <w:b/>
+          <w:bCs/>
+          <w:u w:val="single"/>
+        </w:rPr>
+      </w:r>
+    </w:p>
+    <w:p>
+      <w:pPr>
+        <w:pStyle w:val="Normal"/>
+        <w:bidi w:val="0"/>
+        <w:spacing w:lineRule="auto" w:line="276" w:before="0" w:after="0"/>
+        <w:jc w:val="center"/>
+        <w:rPr>
+          <w:sz w:val="48"/>
+          <w:szCs w:val="48"/>
+          <w:u w:val="none"/>
+        </w:rPr>
+      </w:pPr>
+      <w:r>
+        <w:rPr>
+          <w:b/>
+          <w:bCs/>
+          <w:u w:val="single"/>
+        </w:rPr>
+      </w:r>
+    </w:p>
+    <w:p>
+      <w:pPr>
+        <w:pStyle w:val="Normal"/>
+        <w:bidi w:val="0"/>
+        <w:spacing w:lineRule="auto" w:line="276" w:before="0" w:after="0"/>
+        <w:jc w:val="center"/>
+        <w:rPr>
+          <w:sz w:val="48"/>
+          <w:szCs w:val="48"/>
+          <w:u w:val="none"/>
+        </w:rPr>
+      </w:pPr>
+      <w:r>
+        <w:rPr>
+          <w:b/>
+          <w:bCs/>
+          <w:u w:val="single"/>
+        </w:rPr>
+      </w:r>
+    </w:p>
+    <w:p>
+      <w:pPr>
+        <w:pStyle w:val="Normal"/>
+        <w:bidi w:val="0"/>
+        <w:spacing w:lineRule="auto" w:line="276" w:before="0" w:after="0"/>
+        <w:jc w:val="center"/>
+        <w:rPr>
+          <w:sz w:val="48"/>
+          <w:szCs w:val="48"/>
+          <w:u w:val="none"/>
+        </w:rPr>
+      </w:pPr>
+      <w:r>
+        <w:rPr>
+          <w:b/>
+          <w:bCs/>
+          <w:u w:val="single"/>
+        </w:rPr>
+      </w:r>
+    </w:p>
+    <w:p>
+      <w:pPr>
+        <w:pStyle w:val="Normal"/>
+        <w:bidi w:val="0"/>
+        <w:spacing w:lineRule="auto" w:line="276" w:before="0" w:after="0"/>
+        <w:jc w:val="center"/>
+        <w:rPr>
+          <w:sz w:val="48"/>
+          <w:szCs w:val="48"/>
+          <w:u w:val="none"/>
+        </w:rPr>
+      </w:pPr>
+      <w:r>
+        <w:rPr>
+          <w:b/>
+          <w:bCs/>
+          <w:u w:val="single"/>
+        </w:rPr>
+      </w:r>
+    </w:p>
+    <w:p>
+      <w:pPr>
+        <w:pStyle w:val="Normal"/>
+        <w:bidi w:val="0"/>
+        <w:spacing w:lineRule="auto" w:line="276" w:before="0" w:after="0"/>
+        <w:jc w:val="center"/>
+        <w:rPr>
+          <w:sz w:val="48"/>
+          <w:szCs w:val="48"/>
+          <w:u w:val="none"/>
+        </w:rPr>
+      </w:pPr>
+      <w:r>
+        <w:rPr>
+          <w:b/>
+          <w:bCs/>
+          <w:u w:val="single"/>
+        </w:rPr>
+      </w:r>
+    </w:p>
+    <w:p>
+      <w:pPr>
+        <w:pStyle w:val="Normal"/>
+        <w:bidi w:val="0"/>
+        <w:spacing w:lineRule="auto" w:line="276" w:before="0" w:after="0"/>
+        <w:jc w:val="center"/>
+        <w:rPr>
+          <w:sz w:val="48"/>
+          <w:szCs w:val="48"/>
+          <w:u w:val="none"/>
+        </w:rPr>
+      </w:pPr>
+      <w:r>
+        <w:rPr>
+          <w:b/>
+          <w:bCs/>
+          <w:u w:val="single"/>
+        </w:rPr>
+      </w:r>
+    </w:p>
+    <w:p>
+      <w:pPr>
+        <w:pStyle w:val="Normal"/>
+        <w:bidi w:val="0"/>
+        <w:spacing w:lineRule="auto" w:line="276" w:before="0" w:after="0"/>
+        <w:jc w:val="center"/>
+        <w:rPr>
+          <w:sz w:val="48"/>
+          <w:szCs w:val="48"/>
+          <w:u w:val="none"/>
+        </w:rPr>
+      </w:pPr>
+      <w:r>
+        <w:rPr>
+          <w:b/>
+          <w:bCs/>
+          <w:u w:val="single"/>
+        </w:rPr>
+      </w:r>
+    </w:p>
+    <w:p>
+      <w:pPr>
+        <w:pStyle w:val="Normal"/>
+        <w:bidi w:val="0"/>
+        <w:spacing w:lineRule="auto" w:line="276" w:before="0" w:after="0"/>
+        <w:jc w:val="center"/>
+        <w:rPr>
+          <w:sz w:val="48"/>
+          <w:szCs w:val="48"/>
+          <w:u w:val="none"/>
+        </w:rPr>
+      </w:pPr>
+      <w:r>
+        <w:rPr>
+          <w:b/>
+          <w:bCs/>
+          <w:u w:val="single"/>
+        </w:rPr>
+      </w:r>
+    </w:p>
+    <w:p>
+      <w:pPr>
+        <w:pStyle w:val="Normal"/>
+        <w:bidi w:val="0"/>
+        <w:spacing w:lineRule="auto" w:line="276" w:before="0" w:after="0"/>
+        <w:jc w:val="center"/>
+        <w:rPr>
+          <w:sz w:val="48"/>
+          <w:szCs w:val="48"/>
+          <w:u w:val="none"/>
+        </w:rPr>
+      </w:pPr>
+      <w:r>
+        <w:rPr>
+          <w:b/>
+          <w:bCs/>
+          <w:u w:val="single"/>
+        </w:rPr>
+      </w:r>
+    </w:p>
+    <w:p>
+      <w:pPr>
+        <w:pStyle w:val="Normal"/>
+        <w:bidi w:val="0"/>
+        <w:spacing w:lineRule="auto" w:line="276" w:before="0" w:after="0"/>
+        <w:jc w:val="center"/>
+        <w:rPr>
+          <w:sz w:val="48"/>
+          <w:szCs w:val="48"/>
+          <w:u w:val="none"/>
+        </w:rPr>
+      </w:pPr>
+      <w:r>
+        <w:rPr>
+          <w:b/>
+          <w:bCs/>
+          <w:u w:val="single"/>
+        </w:rPr>
+      </w:r>
+    </w:p>
+    <w:p>
+      <w:pPr>
+        <w:pStyle w:val="Normal"/>
+        <w:bidi w:val="0"/>
+        <w:spacing w:lineRule="auto" w:line="276" w:before="0" w:after="0"/>
+        <w:jc w:val="center"/>
+        <w:rPr>
+          <w:sz w:val="48"/>
+          <w:szCs w:val="48"/>
+          <w:u w:val="none"/>
+        </w:rPr>
+      </w:pPr>
+      <w:r>
+        <w:rPr>
+          <w:b/>
+          <w:bCs/>
+          <w:u w:val="single"/>
+        </w:rPr>
+      </w:r>
+    </w:p>
+    <w:p>
+      <w:pPr>
+        <w:pStyle w:val="Normal"/>
+        <w:bidi w:val="0"/>
+        <w:spacing w:lineRule="auto" w:line="276" w:before="0" w:after="0"/>
+        <w:jc w:val="center"/>
+        <w:rPr>
+          <w:sz w:val="48"/>
+          <w:szCs w:val="48"/>
+          <w:u w:val="none"/>
+        </w:rPr>
+      </w:pPr>
+      <w:r>
+        <w:rPr>
+          <w:b/>
+          <w:bCs/>
+          <w:u w:val="single"/>
+        </w:rPr>
+      </w:r>
+    </w:p>
+    <w:p>
+      <w:pPr>
+        <w:pStyle w:val="Normal"/>
+        <w:bidi w:val="0"/>
+        <w:spacing w:lineRule="auto" w:line="276" w:before="0" w:after="0"/>
+        <w:jc w:val="center"/>
+        <w:rPr>
+          <w:sz w:val="48"/>
+          <w:szCs w:val="48"/>
+          <w:u w:val="none"/>
+        </w:rPr>
+      </w:pPr>
+      <w:r>
+        <w:rPr>
+          <w:b/>
+          <w:bCs/>
+          <w:u w:val="single"/>
+        </w:rPr>
+      </w:r>
+    </w:p>
+    <w:p>
+      <w:pPr>
+        <w:pStyle w:val="Normal"/>
+        <w:bidi w:val="0"/>
+        <w:spacing w:lineRule="auto" w:line="276" w:before="0" w:after="0"/>
+        <w:jc w:val="center"/>
+        <w:rPr>
+          <w:sz w:val="48"/>
+          <w:szCs w:val="48"/>
+          <w:u w:val="none"/>
+        </w:rPr>
+      </w:pPr>
+      <w:r>
+        <w:rPr>
+          <w:b/>
+          <w:bCs/>
+          <w:u w:val="single"/>
+        </w:rPr>
+      </w:r>
+    </w:p>
+    <w:p>
+      <w:pPr>
+        <w:pStyle w:val="Normal"/>
+        <w:bidi w:val="0"/>
+        <w:spacing w:lineRule="auto" w:line="276" w:before="0" w:after="0"/>
+        <w:jc w:val="center"/>
+        <w:rPr>
+          <w:b/>
+          <w:b/>
+          <w:bCs/>
+          <w:u w:val="single"/>
+        </w:rPr>
+      </w:pPr>
+      <w:r>
+        <w:rPr>
+          <w:b/>
+          <w:bCs/>
+          <w:sz w:val="48"/>
+          <w:szCs w:val="48"/>
+          <w:u w:val="none"/>
+        </w:rPr>
+        <w:t xml:space="preserve">Gra w </w:t>
+      </w:r>
+      <w:r>
+        <w:rPr>
+          <w:b/>
+          <w:bCs/>
+          <w:sz w:val="48"/>
+          <w:szCs w:val="48"/>
+          <w:u w:val="none"/>
+        </w:rPr>
+        <w:t xml:space="preserve">mądrą </w:t>
+      </w:r>
+      <w:r>
+        <w:rPr>
+          <w:b/>
+          <w:bCs/>
+          <w:sz w:val="48"/>
+          <w:szCs w:val="48"/>
+          <w:u w:val="none"/>
+        </w:rPr>
+        <w:t>wojnę</w:t>
+      </w:r>
+    </w:p>
+    <w:p>
+      <w:pPr>
+        <w:pStyle w:val="Normal"/>
+        <w:bidi w:val="0"/>
+        <w:spacing w:lineRule="auto" w:line="276" w:before="0" w:after="0"/>
+        <w:jc w:val="left"/>
+        <w:rPr>
+          <w:b w:val="false"/>
+          <w:b w:val="false"/>
+          <w:bCs w:val="false"/>
+          <w:sz w:val="28"/>
+          <w:szCs w:val="28"/>
+          <w:u w:val="single"/>
+        </w:rPr>
+      </w:pPr>
+      <w:r>
+        <w:rPr>
+          <w:b w:val="false"/>
+          <w:bCs w:val="false"/>
+          <w:sz w:val="28"/>
+          <w:szCs w:val="28"/>
+          <w:u w:val="single"/>
+        </w:rPr>
+        <w:t>Pierwszy problem</w:t>
+      </w:r>
+    </w:p>
+    <w:p>
+      <w:pPr>
+        <w:pStyle w:val="Normal"/>
+        <w:bidi w:val="0"/>
+        <w:spacing w:lineRule="auto" w:line="276" w:before="0" w:after="0"/>
+        <w:jc w:val="left"/>
+        <w:rPr>
+          <w:b w:val="false"/>
+          <w:b w:val="false"/>
+          <w:bCs w:val="false"/>
+          <w:sz w:val="24"/>
+          <w:szCs w:val="24"/>
+          <w:u w:val="none"/>
+        </w:rPr>
+      </w:pPr>
+      <w:r>
+        <w:rPr>
+          <w:b w:val="false"/>
+          <w:bCs w:val="false"/>
+          <w:sz w:val="24"/>
+          <w:szCs w:val="24"/>
+          <w:u w:val="none"/>
+        </w:rPr>
+        <w:t>W tym eksperymencie przeprowadziłem po 1000 symulacji dla każdego parzystego rozmiaru talii pomiędzy 20 a 52. Nawiązując do problemu pierwszego szukam największego rozmiaru talii, w której średnia liczba ruchów nie przekroczy 240. Zgodnie z wykresem najbardziej optymalnym rozmiarem talii będzie talia 38 kart.</w:t>
+      </w:r>
+    </w:p>
+    <w:p>
+      <w:pPr>
+        <w:pStyle w:val="Normal"/>
+        <w:bidi w:val="0"/>
+        <w:spacing w:lineRule="auto" w:line="276" w:before="0" w:after="0"/>
+        <w:jc w:val="left"/>
+        <w:rPr>
+          <w:b w:val="false"/>
+          <w:b w:val="false"/>
+          <w:bCs w:val="false"/>
+          <w:sz w:val="24"/>
+          <w:szCs w:val="24"/>
+          <w:u w:val="none"/>
+        </w:rPr>
+      </w:pPr>
+      <w:r>
+        <w:rPr>
+          <w:b w:val="false"/>
+          <w:bCs w:val="false"/>
+          <w:sz w:val="24"/>
+          <w:szCs w:val="24"/>
+          <w:u w:val="none"/>
+        </w:rPr>
+        <w:drawing>
+          <wp:anchor behindDoc="0" distT="0" distB="0" distL="0" distR="0" simplePos="0" locked="0" layoutInCell="1" allowOverlap="1" relativeHeight="6">
+            <wp:simplePos x="0" y="0"/>
+            <wp:positionH relativeFrom="column">
+              <wp:posOffset>-313690</wp:posOffset>
+            </wp:positionH>
+            <wp:positionV relativeFrom="paragraph">
+              <wp:posOffset>66675</wp:posOffset>
+            </wp:positionV>
+            <wp:extent cx="6840220" cy="4190365"/>
+            <wp:effectExtent l="0" t="0" r="0" b="0"/>
+            <wp:wrapSquare wrapText="largest"/>
+            <wp:docPr id="5" name="Image5" descr=""/>
+            <wp:cNvGraphicFramePr>
+              <a:graphicFrameLocks xmlns:a="http://schemas.openxmlformats.org/drawingml/2006/main" noChangeAspect="1"/>
+            </wp:cNvGraphicFramePr>
+            <a:graphic xmlns:a="http://schemas.openxmlformats.org/drawingml/2006/main">
+              <a:graphicData uri="http://schemas.openxmlformats.org/drawingml/2006/picture">
+                <pic:pic xmlns:pic="http://schemas.openxmlformats.org/drawingml/2006/picture">
+                  <pic:nvPicPr>
+                    <pic:cNvPr id="5" name="Image5" descr=""/>
+                    <pic:cNvPicPr>
+                      <a:picLocks noChangeAspect="1" noChangeArrowheads="1"/>
+                    </pic:cNvPicPr>
+                  </pic:nvPicPr>
+                  <pic:blipFill>
+                    <a:blip r:embed="rId6"/>
+                    <a:srcRect l="0" t="10461" r="0" b="3715"/>
+                    <a:stretch>
+                      <a:fillRect/>
+                    </a:stretch>
+                  </pic:blipFill>
+                  <pic:spPr bwMode="auto">
+                    <a:xfrm>
+                      <a:off x="0" y="0"/>
+                      <a:ext cx="6840220" cy="4190365"/>
+                    </a:xfrm>
+                    <a:prstGeom prst="rect">
+                      <a:avLst/>
+                    </a:prstGeom>
+                  </pic:spPr>
+                </pic:pic>
+              </a:graphicData>
+            </a:graphic>
+          </wp:anchor>
+        </w:drawing>
+      </w:r>
+    </w:p>
+    <w:p>
+      <w:pPr>
+        <w:pStyle w:val="Normal"/>
+        <w:bidi w:val="0"/>
+        <w:spacing w:lineRule="auto" w:line="276" w:before="0" w:after="0"/>
+        <w:jc w:val="left"/>
+        <w:rPr>
+          <w:b w:val="false"/>
+          <w:b w:val="false"/>
+          <w:bCs w:val="false"/>
+          <w:sz w:val="28"/>
+          <w:szCs w:val="28"/>
+          <w:u w:val="single"/>
+        </w:rPr>
+      </w:pPr>
+      <w:r>
+        <w:rPr>
+          <w:b w:val="false"/>
+          <w:bCs w:val="false"/>
+          <w:sz w:val="28"/>
+          <w:szCs w:val="28"/>
+          <w:u w:val="single"/>
+        </w:rPr>
+        <w:t>Drugi problem</w:t>
+      </w:r>
+    </w:p>
+    <w:p>
+      <w:pPr>
+        <w:pStyle w:val="Normal"/>
+        <w:bidi w:val="0"/>
+        <w:spacing w:lineRule="auto" w:line="276" w:before="0" w:after="0"/>
+        <w:jc w:val="left"/>
+        <w:rPr>
+          <w:b w:val="false"/>
+          <w:b w:val="false"/>
+          <w:bCs w:val="false"/>
+          <w:sz w:val="24"/>
+          <w:szCs w:val="24"/>
+          <w:u w:val="none"/>
+        </w:rPr>
+      </w:pPr>
+      <w:r>
+        <w:rPr>
+          <w:b w:val="false"/>
+          <w:bCs w:val="false"/>
+          <w:sz w:val="24"/>
+          <w:szCs w:val="24"/>
+          <w:u w:val="none"/>
+        </w:rPr>
       </w:r>
     </w:p>
     <w:sectPr>
@@ -2386,6 +2392,7 @@
       <w:pgNumType w:fmt="decimal"/>
       <w:formProt w:val="false"/>
       <w:textDirection w:val="lrTb"/>
+      <w:docGrid w:type="default" w:linePitch="100" w:charSpace="0"/>
     </w:sectPr>
   </w:body>
 </w:document>
@@ -2442,7 +2449,6 @@
       </w:r>
       <w:r>
         <w:rPr>
-          <w:rFonts w:ascii="Liberation Serif" w:hAnsi="Liberation Serif"/>
           <w:b w:val="false"/>
           <w:i w:val="false"/>
           <w:caps w:val="false"/>
@@ -2456,7 +2462,6 @@
       </w:r>
       <w:r>
         <w:rPr>
-          <w:rFonts w:ascii="Liberation Serif" w:hAnsi="Liberation Serif"/>
           <w:b w:val="false"/>
           <w:i w:val="false"/>
           <w:caps w:val="false"/>
@@ -2475,16 +2480,10 @@
         <w:pStyle w:val="Footnote"/>
         <w:bidi w:val="0"/>
         <w:jc w:val="left"/>
-        <w:rPr>
-          <w:sz w:val="14"/>
-          <w:szCs w:val="14"/>
-        </w:rPr>
-      </w:pPr>
-      <w:r>
-        <w:rPr>
-          <w:sz w:val="14"/>
-          <w:szCs w:val="14"/>
-        </w:rPr>
+        <w:rPr/>
+      </w:pPr>
+      <w:r>
+        <w:rPr/>
       </w:r>
     </w:p>
   </w:footnote>
@@ -2494,6 +2493,99 @@
 <file path=word/numbering.xml><?xml version="1.0" encoding="utf-8"?>
 <w:numbering xmlns:w="http://schemas.openxmlformats.org/wordprocessingml/2006/main" xmlns:o="urn:schemas-microsoft-com:office:office" xmlns:r="http://schemas.openxmlformats.org/officeDocument/2006/relationships" xmlns:v="urn:schemas-microsoft-com:vml">
   <w:abstractNum w:abstractNumId="1">
+    <w:lvl w:ilvl="0">
+      <w:start w:val="1"/>
+      <w:pStyle w:val="Heading1"/>
+      <w:numFmt w:val="none"/>
+      <w:suff w:val="nothing"/>
+      <w:lvlText w:val=""/>
+      <w:lvlJc w:val="left"/>
+      <w:pPr>
+        <w:ind w:left="0" w:hanging="0"/>
+      </w:pPr>
+    </w:lvl>
+    <w:lvl w:ilvl="1">
+      <w:start w:val="1"/>
+      <w:numFmt w:val="none"/>
+      <w:suff w:val="nothing"/>
+      <w:lvlText w:val=""/>
+      <w:lvlJc w:val="left"/>
+      <w:pPr>
+        <w:ind w:left="0" w:hanging="0"/>
+      </w:pPr>
+    </w:lvl>
+    <w:lvl w:ilvl="2">
+      <w:start w:val="1"/>
+      <w:numFmt w:val="none"/>
+      <w:suff w:val="nothing"/>
+      <w:lvlText w:val=""/>
+      <w:lvlJc w:val="left"/>
+      <w:pPr>
+        <w:ind w:left="0" w:hanging="0"/>
+      </w:pPr>
+    </w:lvl>
+    <w:lvl w:ilvl="3">
+      <w:start w:val="1"/>
+      <w:numFmt w:val="none"/>
+      <w:suff w:val="nothing"/>
+      <w:lvlText w:val=""/>
+      <w:lvlJc w:val="left"/>
+      <w:pPr>
+        <w:ind w:left="0" w:hanging="0"/>
+      </w:pPr>
+    </w:lvl>
+    <w:lvl w:ilvl="4">
+      <w:start w:val="1"/>
+      <w:numFmt w:val="none"/>
+      <w:suff w:val="nothing"/>
+      <w:lvlText w:val=""/>
+      <w:lvlJc w:val="left"/>
+      <w:pPr>
+        <w:ind w:left="0" w:hanging="0"/>
+      </w:pPr>
+    </w:lvl>
+    <w:lvl w:ilvl="5">
+      <w:start w:val="1"/>
+      <w:numFmt w:val="none"/>
+      <w:suff w:val="nothing"/>
+      <w:lvlText w:val=""/>
+      <w:lvlJc w:val="left"/>
+      <w:pPr>
+        <w:ind w:left="0" w:hanging="0"/>
+      </w:pPr>
+    </w:lvl>
+    <w:lvl w:ilvl="6">
+      <w:start w:val="1"/>
+      <w:numFmt w:val="none"/>
+      <w:suff w:val="nothing"/>
+      <w:lvlText w:val=""/>
+      <w:lvlJc w:val="left"/>
+      <w:pPr>
+        <w:ind w:left="0" w:hanging="0"/>
+      </w:pPr>
+    </w:lvl>
+    <w:lvl w:ilvl="7">
+      <w:start w:val="1"/>
+      <w:numFmt w:val="none"/>
+      <w:suff w:val="nothing"/>
+      <w:lvlText w:val=""/>
+      <w:lvlJc w:val="left"/>
+      <w:pPr>
+        <w:ind w:left="0" w:hanging="0"/>
+      </w:pPr>
+    </w:lvl>
+    <w:lvl w:ilvl="8">
+      <w:start w:val="1"/>
+      <w:numFmt w:val="none"/>
+      <w:suff w:val="nothing"/>
+      <w:lvlText w:val=""/>
+      <w:lvlJc w:val="left"/>
+      <w:pPr>
+        <w:ind w:left="0" w:hanging="0"/>
+      </w:pPr>
+    </w:lvl>
+  </w:abstractNum>
+  <w:abstractNum w:abstractNumId="2">
     <w:lvl w:ilvl="0">
       <w:start w:val="1"/>
       <w:numFmt w:val="bullet"/>
@@ -2639,7 +2731,7 @@
       </w:rPr>
     </w:lvl>
   </w:abstractNum>
-  <w:abstractNum w:abstractNumId="2">
+  <w:abstractNum w:abstractNumId="3">
     <w:lvl w:ilvl="0">
       <w:start w:val="1"/>
       <w:numFmt w:val="bullet"/>
@@ -2783,99 +2875,6 @@
         <w:rFonts w:ascii="OpenSymbol" w:hAnsi="OpenSymbol" w:cs="OpenSymbol" w:hint="default"/>
         <w:rFonts w:cs="OpenSymbol"/>
       </w:rPr>
-    </w:lvl>
-  </w:abstractNum>
-  <w:abstractNum w:abstractNumId="3">
-    <w:lvl w:ilvl="0">
-      <w:start w:val="1"/>
-      <w:pStyle w:val="Heading1"/>
-      <w:numFmt w:val="none"/>
-      <w:suff w:val="nothing"/>
-      <w:lvlText w:val=""/>
-      <w:lvlJc w:val="left"/>
-      <w:pPr>
-        <w:ind w:left="0" w:hanging="0"/>
-      </w:pPr>
-    </w:lvl>
-    <w:lvl w:ilvl="1">
-      <w:start w:val="1"/>
-      <w:numFmt w:val="none"/>
-      <w:suff w:val="nothing"/>
-      <w:lvlText w:val=""/>
-      <w:lvlJc w:val="left"/>
-      <w:pPr>
-        <w:ind w:left="0" w:hanging="0"/>
-      </w:pPr>
-    </w:lvl>
-    <w:lvl w:ilvl="2">
-      <w:start w:val="1"/>
-      <w:numFmt w:val="none"/>
-      <w:suff w:val="nothing"/>
-      <w:lvlText w:val=""/>
-      <w:lvlJc w:val="left"/>
-      <w:pPr>
-        <w:ind w:left="0" w:hanging="0"/>
-      </w:pPr>
-    </w:lvl>
-    <w:lvl w:ilvl="3">
-      <w:start w:val="1"/>
-      <w:numFmt w:val="none"/>
-      <w:suff w:val="nothing"/>
-      <w:lvlText w:val=""/>
-      <w:lvlJc w:val="left"/>
-      <w:pPr>
-        <w:ind w:left="0" w:hanging="0"/>
-      </w:pPr>
-    </w:lvl>
-    <w:lvl w:ilvl="4">
-      <w:start w:val="1"/>
-      <w:numFmt w:val="none"/>
-      <w:suff w:val="nothing"/>
-      <w:lvlText w:val=""/>
-      <w:lvlJc w:val="left"/>
-      <w:pPr>
-        <w:ind w:left="0" w:hanging="0"/>
-      </w:pPr>
-    </w:lvl>
-    <w:lvl w:ilvl="5">
-      <w:start w:val="1"/>
-      <w:numFmt w:val="none"/>
-      <w:suff w:val="nothing"/>
-      <w:lvlText w:val=""/>
-      <w:lvlJc w:val="left"/>
-      <w:pPr>
-        <w:ind w:left="0" w:hanging="0"/>
-      </w:pPr>
-    </w:lvl>
-    <w:lvl w:ilvl="6">
-      <w:start w:val="1"/>
-      <w:numFmt w:val="none"/>
-      <w:suff w:val="nothing"/>
-      <w:lvlText w:val=""/>
-      <w:lvlJc w:val="left"/>
-      <w:pPr>
-        <w:ind w:left="0" w:hanging="0"/>
-      </w:pPr>
-    </w:lvl>
-    <w:lvl w:ilvl="7">
-      <w:start w:val="1"/>
-      <w:numFmt w:val="none"/>
-      <w:suff w:val="nothing"/>
-      <w:lvlText w:val=""/>
-      <w:lvlJc w:val="left"/>
-      <w:pPr>
-        <w:ind w:left="0" w:hanging="0"/>
-      </w:pPr>
-    </w:lvl>
-    <w:lvl w:ilvl="8">
-      <w:start w:val="1"/>
-      <w:numFmt w:val="none"/>
-      <w:suff w:val="nothing"/>
-      <w:lvlText w:val=""/>
-      <w:lvlJc w:val="left"/>
-      <w:pPr>
-        <w:ind w:left="0" w:hanging="0"/>
-      </w:pPr>
     </w:lvl>
   </w:abstractNum>
   <w:num w:numId="1">
@@ -2897,15 +2896,12 @@
       <w:rPr>
         <w:rFonts w:ascii="Liberation Serif" w:hAnsi="Liberation Serif" w:eastAsia="Noto Serif CJK SC" w:cs="FreeSans"/>
         <w:kern w:val="2"/>
-        <w:sz w:val="24"/>
         <w:szCs w:val="24"/>
         <w:lang w:val="en-US" w:eastAsia="zh-CN" w:bidi="hi-IN"/>
       </w:rPr>
     </w:rPrDefault>
     <w:pPrDefault>
-      <w:pPr>
-        <w:widowControl/>
-      </w:pPr>
+      <w:pPr/>
     </w:pPrDefault>
   </w:docDefaults>
   <w:style w:type="paragraph" w:styleId="Normal">
@@ -2914,6 +2910,7 @@
     <w:pPr>
       <w:widowControl/>
       <w:bidi w:val="0"/>
+      <w:jc w:val="left"/>
     </w:pPr>
     <w:rPr>
       <w:rFonts w:ascii="Liberation Serif" w:hAnsi="Liberation Serif" w:eastAsia="Noto Serif CJK SC" w:cs="FreeSans"/>
@@ -2930,6 +2927,10 @@
     <w:next w:val="TextBody"/>
     <w:qFormat/>
     <w:pPr>
+      <w:numPr>
+        <w:ilvl w:val="0"/>
+        <w:numId w:val="1"/>
+      </w:numPr>
       <w:spacing w:before="240" w:after="120"/>
       <w:outlineLvl w:val="0"/>
     </w:pPr>

</xml_diff>